<commit_message>
Added threory to L to DB
</commit_message>
<xml_diff>
--- a/lp/c2_2/db/l.docx
+++ b/lp/c2_2/db/l.docx
@@ -562,6 +562,17 @@
     </w:p>
     <w:p>
       <w:pPr>
+        <w:pStyle w:val="Heading2"/>
+      </w:pPr>
+      <w:r>
+        <w:lastRenderedPageBreak/>
+        <w:t>Мета роботи</w:t>
+      </w:r>
+      <w:bookmarkStart w:id="0" w:name="_GoBack"/>
+      <w:bookmarkEnd w:id="0"/>
+    </w:p>
+    <w:p>
+      <w:pPr>
         <w:ind w:firstLine="708"/>
         <w:jc w:val="both"/>
         <w:rPr>
@@ -570,17 +581,15 @@
       </w:pPr>
       <w:r>
         <w:rPr>
-          <w:b/>
           <w:sz w:val="22"/>
         </w:rPr>
-        <w:lastRenderedPageBreak/>
-        <w:t>Мета роботи:</w:t>
+        <w:t>М</w:t>
       </w:r>
       <w:r>
         <w:rPr>
           <w:sz w:val="22"/>
         </w:rPr>
-        <w:t xml:space="preserve"> метою даної лабораторної роботи є освоєння теоретичного матеріалу з курсу «</w:t>
+        <w:t>етою даної лабораторної роботи є освоєння теоретичного матеріалу з курсу «</w:t>
       </w:r>
       <w:r>
         <w:rPr>
@@ -599,24 +608,418 @@
     </w:p>
     <w:p>
       <w:pPr>
+        <w:pStyle w:val="Heading2"/>
+      </w:pPr>
+      <w:r>
+        <w:t>Короткі теоретичні відомості</w:t>
+      </w:r>
+    </w:p>
+    <w:p>
+      <w:pPr>
         <w:ind w:firstLine="708"/>
         <w:jc w:val="both"/>
+      </w:pPr>
+      <w:r>
+        <w:t xml:space="preserve">У традиційній термінології об'єкти реального </w:t>
+      </w:r>
+      <w:r>
+        <w:t>світу</w:t>
+      </w:r>
+      <w:r>
+        <w:t>, відомості про як</w:t>
+      </w:r>
+      <w:r>
+        <w:t>і</w:t>
+      </w:r>
+      <w:r>
+        <w:t xml:space="preserve"> зберігаються в базі даних, називаються сут</w:t>
+      </w:r>
+      <w:r>
+        <w:t>ністю</w:t>
+      </w:r>
+      <w:r>
+        <w:t xml:space="preserve"> </w:t>
+      </w:r>
+      <w:r>
+        <w:t>(</w:t>
+      </w:r>
+      <w:proofErr w:type="spellStart"/>
+      <w:r>
+        <w:t>entities</w:t>
+      </w:r>
+      <w:proofErr w:type="spellEnd"/>
+      <w:r>
+        <w:t>)</w:t>
+      </w:r>
+      <w:r>
+        <w:t>, а їх актуальні ознаки - атрибутами (</w:t>
+      </w:r>
+      <w:proofErr w:type="spellStart"/>
+      <w:r>
+        <w:t>attributes</w:t>
+      </w:r>
+      <w:proofErr w:type="spellEnd"/>
+      <w:r>
+        <w:t xml:space="preserve">). </w:t>
+      </w:r>
+    </w:p>
+    <w:p>
+      <w:pPr>
+        <w:jc w:val="both"/>
+      </w:pPr>
+      <w:r>
+        <w:t xml:space="preserve">Було б помилкою вважати, що в базі даних відбиваються тільки фізичні об'єкти. Вона здатна увібрати в себе відомості про абстракції, процеси, явищах - тобто про все, з чим стикається людина в своїй діяльності. Так, наприклад, в базі даних можна зберігати інформацію про замовлення на постачання товарів для магазину (хоча він суть не фізичний об'єкт, а процес). Об'єкти реального світу мають один з одним безліч складних </w:t>
+      </w:r>
+      <w:proofErr w:type="spellStart"/>
+      <w:r>
+        <w:t>зв'язків</w:t>
+      </w:r>
+      <w:proofErr w:type="spellEnd"/>
+      <w:r>
+        <w:t xml:space="preserve"> і </w:t>
+      </w:r>
+      <w:proofErr w:type="spellStart"/>
+      <w:r>
+        <w:t>залежностей</w:t>
+      </w:r>
+      <w:proofErr w:type="spellEnd"/>
+      <w:r>
+        <w:t xml:space="preserve">, які необхідно враховувати в інформаційній діяльності. Відзначимо, що в базі даних потрібно зберігати тільки актуальні, значущі зв'язки. </w:t>
+      </w:r>
+    </w:p>
+    <w:p>
+      <w:pPr>
+        <w:ind w:firstLine="708"/>
+        <w:jc w:val="both"/>
+      </w:pPr>
+      <w:r>
+        <w:t xml:space="preserve">Таким чином, в широкому сенсі слова база даних - це сукупність описів об'єктів реального світу і </w:t>
+      </w:r>
+      <w:proofErr w:type="spellStart"/>
+      <w:r>
+        <w:t>зв'язків</w:t>
+      </w:r>
+      <w:proofErr w:type="spellEnd"/>
+      <w:r>
+        <w:t xml:space="preserve"> між ними, актуальні для конкретної прикладної області. Надалі ми виходитимемо з цього визначення, яке </w:t>
+      </w:r>
+      <w:proofErr w:type="spellStart"/>
+      <w:r>
+        <w:t>уточнюватиметься</w:t>
+      </w:r>
+      <w:proofErr w:type="spellEnd"/>
+      <w:r>
+        <w:t xml:space="preserve"> по ходу викладу. </w:t>
+      </w:r>
+    </w:p>
+    <w:p>
+      <w:pPr>
+        <w:ind w:firstLine="708"/>
+        <w:jc w:val="both"/>
+      </w:pPr>
+      <w:r>
+        <w:t xml:space="preserve">Отже, ми отримали уявлення про те, що зберігається в базі даних. Тепер необхідно зрозуміти, як суть, атрибути і зв'язки відображаються на структури даних. Це визначається моделлю даних. </w:t>
+      </w:r>
+    </w:p>
+    <w:p>
+      <w:pPr>
+        <w:ind w:firstLine="708"/>
+        <w:jc w:val="both"/>
+      </w:pPr>
+      <w:r>
+        <w:t xml:space="preserve">Традиційно всі СУБД класифікуються залежно від моделі даних, яка лежить в їх основі. Прийнято виділяти ієрархічна, мережева і реляційна моделі даних. Іноді до них додають модель даних на основі інвертованих списків. Відповідно говорять про ієрархічні, мережеві, реляційні СУБД або про СУБД на базі інвертованих списків. </w:t>
+      </w:r>
+    </w:p>
+    <w:p>
+      <w:pPr>
+        <w:ind w:firstLine="708"/>
+        <w:jc w:val="both"/>
+      </w:pPr>
+      <w:r>
+        <w:t xml:space="preserve">По поширеності і популярності реляційні СУБД сьогодні - поза конкуренцією. По суті, вони стали фактичним промисловим стандартом і тому вітчизняному користувачеві </w:t>
+      </w:r>
+      <w:r>
+        <w:lastRenderedPageBreak/>
+        <w:t xml:space="preserve">доведеться зіткнуться в своїй практиці саме з реляційною СУБД. Тому стисло розглянемо реляційну модель даних, не вникаючи в її деталі. </w:t>
+      </w:r>
+    </w:p>
+    <w:p>
+      <w:pPr>
+        <w:ind w:firstLine="708"/>
+        <w:jc w:val="both"/>
+      </w:pPr>
+      <w:r>
+        <w:t xml:space="preserve">Вона була розроблена </w:t>
+      </w:r>
+      <w:proofErr w:type="spellStart"/>
+      <w:r>
+        <w:t>Коддом</w:t>
+      </w:r>
+      <w:proofErr w:type="spellEnd"/>
+      <w:r>
+        <w:t xml:space="preserve"> ще в 1969-70 роках на основі математичної теорії відносин і спирається на систему понять, найважливішими з яких є таблиця, відношення, рядок, стовпець, первинний ключ, зовнішній ключ. </w:t>
+      </w:r>
+    </w:p>
+    <w:p>
+      <w:pPr>
+        <w:jc w:val="both"/>
+      </w:pPr>
+      <w:r>
+        <w:t xml:space="preserve">Реляційною вважається така база даних, в якій всі дані представлені для користувача у вигляді прямокутних таблиць значень даних, і всі операції над базою даних зводяться до маніпуляцій з таблицями. Таблиця складається з рядків і стовпців і має ім'я, унікальне усередині бази даних. Таблиця відображає тип об'єкту реального миру (суть), а кожен її рядок - конкретний об'єкт. Так, таблиця Товар містить відомості про всі товари, що є в наявності в магазині , а її рядки суть набір значень атрибутів кожної конкретної деталі. Кожен стовпець таблиці - це сукупність значень конкретного атрибуту об'єкту. Так, стовпець Одиниці виміру має безліч варіантів. </w:t>
+      </w:r>
+    </w:p>
+    <w:p>
+      <w:pPr>
+        <w:ind w:firstLine="708"/>
+        <w:jc w:val="both"/>
+      </w:pPr>
+      <w:r>
+        <w:t>Ці значення не з'являються з повітря. Вони вибираються з безлічі всіх можливих значень атрибуту об'єкту, яке називається доменом (</w:t>
+      </w:r>
+      <w:proofErr w:type="spellStart"/>
+      <w:r>
+        <w:t>domain</w:t>
+      </w:r>
+      <w:proofErr w:type="spellEnd"/>
+      <w:r>
+        <w:t xml:space="preserve">). </w:t>
+      </w:r>
+    </w:p>
+    <w:p>
+      <w:pPr>
+        <w:ind w:firstLine="708"/>
+        <w:jc w:val="both"/>
+      </w:pPr>
+      <w:r>
+        <w:t xml:space="preserve">Кожен стовпець має ім'я, яке зазвичай записується у верхній частині таблиці (ріс.1). Воно повинне бути унікальним в таблиці, проте різні таблиці можуть мати стовпці з однаковими іменами. Будь-яка таблиця повинна мати принаймні один стовпець; стовпці розташовані в таблиці відповідно до порядку проходження їх імен при її створенні. На відміну від стовпців, рядки не мають імен; порядок їх проходження в таблиці не визначений, а кількість </w:t>
+      </w:r>
+      <w:proofErr w:type="spellStart"/>
+      <w:r>
+        <w:t>логічно</w:t>
+      </w:r>
+      <w:proofErr w:type="spellEnd"/>
+      <w:r>
+        <w:t xml:space="preserve"> не обмежена. </w:t>
+      </w:r>
+    </w:p>
+    <w:p>
+      <w:pPr>
+        <w:ind w:firstLine="708"/>
+        <w:jc w:val="both"/>
+      </w:pPr>
+      <w:r>
+        <w:t>Оскільки рядки в таблиці не впорядковані, неможливо вибрати рядок по її позиції - серед них не існує "першої", "другої", "останньої". Будь-яка таблиця має один або декілька стовпців, значення в яких однозначно ідентифікують кожен її рядок. Такий стовпець (або комбінація стовпців) називається первинним ключем (</w:t>
+      </w:r>
+      <w:proofErr w:type="spellStart"/>
+      <w:r>
+        <w:t>primary</w:t>
+      </w:r>
+      <w:proofErr w:type="spellEnd"/>
+      <w:r>
+        <w:t xml:space="preserve"> </w:t>
+      </w:r>
+      <w:proofErr w:type="spellStart"/>
+      <w:r>
+        <w:t>key</w:t>
+      </w:r>
+      <w:proofErr w:type="spellEnd"/>
+      <w:r>
+        <w:t xml:space="preserve">). Якщо таблиця задовольняє цій </w:t>
+      </w:r>
+      <w:proofErr w:type="spellStart"/>
+      <w:r>
+        <w:t>вимозі</w:t>
+      </w:r>
+      <w:proofErr w:type="spellEnd"/>
+      <w:r>
+        <w:t>, вона називається відношенням (</w:t>
+      </w:r>
+      <w:proofErr w:type="spellStart"/>
+      <w:r>
+        <w:t>relation</w:t>
+      </w:r>
+      <w:proofErr w:type="spellEnd"/>
+      <w:r>
+        <w:t xml:space="preserve">). </w:t>
+      </w:r>
+    </w:p>
+    <w:p>
+      <w:pPr>
+        <w:ind w:firstLine="708"/>
+        <w:jc w:val="both"/>
+      </w:pPr>
+      <w:r>
+        <w:lastRenderedPageBreak/>
+        <w:t>Взаємозв'язок таблиць є найважливішим елементом реляційної моделі даних. Вона підтримується зовнішніми ключами (</w:t>
+      </w:r>
+      <w:proofErr w:type="spellStart"/>
+      <w:r>
+        <w:t>foreign</w:t>
+      </w:r>
+      <w:proofErr w:type="spellEnd"/>
+      <w:r>
+        <w:t xml:space="preserve"> </w:t>
+      </w:r>
+      <w:proofErr w:type="spellStart"/>
+      <w:r>
+        <w:t>key</w:t>
+      </w:r>
+      <w:proofErr w:type="spellEnd"/>
+      <w:r>
+        <w:t xml:space="preserve">). Таблиці неможливо зберігати і обробляти, якщо в базі даних відсутні "дані про даних", наприклад, описувачі таблиць, стовпців і </w:t>
+      </w:r>
+      <w:proofErr w:type="spellStart"/>
+      <w:r>
+        <w:t>т.д</w:t>
+      </w:r>
+      <w:proofErr w:type="spellEnd"/>
+      <w:r>
+        <w:t>. Їх називають зазвичай метаданими. Метадані також представлені в табличній формі і зберігаються в словнику даних (</w:t>
+      </w:r>
+      <w:proofErr w:type="spellStart"/>
+      <w:r>
+        <w:t>data</w:t>
+      </w:r>
+      <w:proofErr w:type="spellEnd"/>
+      <w:r>
+        <w:t xml:space="preserve"> </w:t>
+      </w:r>
+      <w:proofErr w:type="spellStart"/>
+      <w:r>
+        <w:t>dictionary</w:t>
+      </w:r>
+      <w:proofErr w:type="spellEnd"/>
+      <w:r>
+        <w:t xml:space="preserve">). </w:t>
+      </w:r>
+    </w:p>
+    <w:p>
+      <w:pPr>
+        <w:ind w:firstLine="708"/>
+        <w:jc w:val="both"/>
+      </w:pPr>
+      <w:r>
+        <w:t>Крім таблиць, в базі даних можуть зберігатися і інші об'єкти, такі як екранні форми, звіти (</w:t>
+      </w:r>
+      <w:proofErr w:type="spellStart"/>
+      <w:r>
+        <w:t>reports</w:t>
+      </w:r>
+      <w:proofErr w:type="spellEnd"/>
+      <w:r>
+        <w:t>), уявлення (</w:t>
+      </w:r>
+      <w:proofErr w:type="spellStart"/>
+      <w:r>
+        <w:t>views</w:t>
+      </w:r>
+      <w:proofErr w:type="spellEnd"/>
+      <w:r>
+        <w:t xml:space="preserve">) і навіть прикладні програми, що працюють з базою даних. </w:t>
+      </w:r>
+    </w:p>
+    <w:p>
+      <w:pPr>
+        <w:ind w:firstLine="708"/>
+        <w:jc w:val="both"/>
+      </w:pPr>
+      <w:r>
+        <w:t>Для користувачів інформаційної системи недостатньо, щоб база даних просто відображала об'єкти реального світу. Важливо, щоб таке віддзеркалення було однозначним і несуперечливим. В цьому випадку говорять, що база даних задовольняє умові цілісності (</w:t>
+      </w:r>
+      <w:proofErr w:type="spellStart"/>
+      <w:r>
+        <w:t>integrity</w:t>
+      </w:r>
+      <w:proofErr w:type="spellEnd"/>
+      <w:r>
+        <w:t xml:space="preserve">). </w:t>
+      </w:r>
+    </w:p>
+    <w:p>
+      <w:pPr>
+        <w:ind w:firstLine="708"/>
+        <w:jc w:val="both"/>
+      </w:pPr>
+      <w:r>
+        <w:t>Для того, щоб гарантувати коректність і взаємну несуперечність даних, на базу даних накладаються деякі обмеження, які називають обмеженнями цілісності (</w:t>
+      </w:r>
+      <w:proofErr w:type="spellStart"/>
+      <w:r>
+        <w:t>data</w:t>
+      </w:r>
+      <w:proofErr w:type="spellEnd"/>
+      <w:r>
+        <w:t xml:space="preserve"> </w:t>
+      </w:r>
+      <w:proofErr w:type="spellStart"/>
+      <w:r>
+        <w:t>integrity</w:t>
+      </w:r>
+      <w:proofErr w:type="spellEnd"/>
+      <w:r>
+        <w:t xml:space="preserve"> </w:t>
+      </w:r>
+      <w:proofErr w:type="spellStart"/>
+      <w:r>
+        <w:t>constraints</w:t>
+      </w:r>
+      <w:proofErr w:type="spellEnd"/>
+      <w:r>
+        <w:t xml:space="preserve">). </w:t>
+      </w:r>
+    </w:p>
+    <w:p>
+      <w:pPr>
+        <w:ind w:firstLine="708"/>
+        <w:jc w:val="both"/>
+      </w:pPr>
+      <w:r>
+        <w:t>Існує декілька типів обмежень цілісності. Потрібний, наприклад, щоб значення в стовпці таблиці вибиралися тільки з відповідного домена. На практиці враховують і складніші обмеження цілісності, наприклад, цілісність по посиланнях (</w:t>
+      </w:r>
+      <w:proofErr w:type="spellStart"/>
+      <w:r>
+        <w:t>referential</w:t>
+      </w:r>
+      <w:proofErr w:type="spellEnd"/>
+      <w:r>
+        <w:t xml:space="preserve"> </w:t>
+      </w:r>
+      <w:proofErr w:type="spellStart"/>
+      <w:r>
+        <w:t>integrity</w:t>
+      </w:r>
+      <w:proofErr w:type="spellEnd"/>
+      <w:r>
+        <w:t>). Її суть полягає в тому, що зовнішній ключ не може бути показником на неіснуючий рядок в таблиці.</w:t>
+      </w:r>
+    </w:p>
+    <w:p>
+      <w:pPr>
+        <w:pStyle w:val="Heading2"/>
+      </w:pPr>
+      <w:r>
+        <w:t>Завдання</w:t>
+      </w:r>
+    </w:p>
+    <w:p>
+      <w:pPr>
+        <w:ind w:firstLine="708"/>
+        <w:jc w:val="both"/>
         <w:rPr>
           <w:sz w:val="22"/>
         </w:rPr>
       </w:pPr>
       <w:r>
         <w:rPr>
-          <w:b/>
           <w:sz w:val="22"/>
         </w:rPr>
-        <w:t>Завдання:</w:t>
+        <w:t>Н</w:t>
       </w:r>
       <w:r>
         <w:rPr>
           <w:sz w:val="22"/>
         </w:rPr>
-        <w:t xml:space="preserve"> накреслити </w:t>
+        <w:t xml:space="preserve">акреслити </w:t>
       </w:r>
       <w:r>
         <w:rPr>
@@ -666,6 +1069,17 @@
         </w:rPr>
         <w:t>Випробування медичного препарату, складається з досліджень препарату яке проводять куратори. Для досліджень використовуються волонтери(Суб’єкти) які мають приймати медичний препарат згідно календарю і періодично проходити обстеження.</w:t>
       </w:r>
+    </w:p>
+    <w:p>
+      <w:pPr>
+        <w:pStyle w:val="Heading2"/>
+      </w:pPr>
+      <w:proofErr w:type="spellStart"/>
+      <w:r>
+        <w:lastRenderedPageBreak/>
+        <w:t>Рішнння</w:t>
+      </w:r>
+      <w:proofErr w:type="spellEnd"/>
     </w:p>
     <w:p>
       <w:pPr>
@@ -709,7 +1123,7 @@
           <v:shape id="_x0000_i1025" type="#_x0000_t75" style="width:501.75pt;height:418.5pt" o:ole="">
             <v:imagedata r:id="rId8" o:title=""/>
           </v:shape>
-          <o:OLEObject Type="Embed" ProgID="Visio.Drawing.15" ShapeID="_x0000_i1025" DrawAspect="Content" ObjectID="_1463951101" r:id="rId9"/>
+          <o:OLEObject Type="Embed" ProgID="Visio.Drawing.15" ShapeID="_x0000_i1025" DrawAspect="Content" ObjectID="_1464105208" r:id="rId9"/>
         </w:object>
       </w:r>
     </w:p>
@@ -1037,7 +1451,25 @@
           <w:kern w:val="0"/>
           <w:szCs w:val="24"/>
         </w:rPr>
-        <w:t>Для звіта використовується модель</w:t>
+        <w:t xml:space="preserve">Для </w:t>
+      </w:r>
+      <w:proofErr w:type="spellStart"/>
+      <w:r>
+        <w:rPr>
+          <w:rFonts w:ascii="Consolas" w:hAnsi="Consolas" w:cs="Consolas"/>
+          <w:kern w:val="0"/>
+          <w:szCs w:val="24"/>
+        </w:rPr>
+        <w:t>звіта</w:t>
+      </w:r>
+      <w:proofErr w:type="spellEnd"/>
+      <w:r>
+        <w:rPr>
+          <w:rFonts w:ascii="Consolas" w:hAnsi="Consolas" w:cs="Consolas"/>
+          <w:kern w:val="0"/>
+          <w:szCs w:val="24"/>
+        </w:rPr>
+        <w:t xml:space="preserve"> використовується модель</w:t>
       </w:r>
     </w:p>
     <w:p>
@@ -1447,7 +1879,7 @@
     </w:p>
     <w:p>
       <w:pPr>
-        <w:pStyle w:val="Heading3"/>
+        <w:pStyle w:val="Heading2"/>
       </w:pPr>
       <w:r>
         <w:t>Висновки</w:t>
@@ -1470,13 +1902,7 @@
         <w:rPr>
           <w:sz w:val="22"/>
         </w:rPr>
-        <w:t>Освоїв теоретичний матеріал</w:t>
-      </w:r>
-      <w:r>
-        <w:rPr>
-          <w:sz w:val="22"/>
-        </w:rPr>
-        <w:t xml:space="preserve"> з курсу «</w:t>
+        <w:t>Освоїв теоретичний матеріал з курсу «</w:t>
       </w:r>
       <w:r>
         <w:rPr>
@@ -1490,22 +1916,16 @@
         <w:rPr>
           <w:sz w:val="22"/>
         </w:rPr>
-        <w:t>», та перевів</w:t>
-      </w:r>
+        <w:t xml:space="preserve">», та перевів </w:t>
+      </w:r>
+      <w:proofErr w:type="spellStart"/>
       <w:r>
         <w:rPr>
           <w:sz w:val="22"/>
         </w:rPr>
-        <w:t xml:space="preserve"> </w:t>
-      </w:r>
-      <w:r>
-        <w:rPr>
-          <w:sz w:val="22"/>
-        </w:rPr>
         <w:t>зання</w:t>
       </w:r>
-      <w:bookmarkStart w:id="0" w:name="_GoBack"/>
-      <w:bookmarkEnd w:id="0"/>
+      <w:proofErr w:type="spellEnd"/>
       <w:r>
         <w:rPr>
           <w:sz w:val="22"/>
@@ -1599,7 +2019,7 @@
             <w:noProof/>
             <w:szCs w:val="24"/>
           </w:rPr>
-          <w:t>4</w:t>
+          <w:t>2</w:t>
         </w:r>
         <w:r>
           <w:rPr>
@@ -5066,10 +5486,11 @@
   </w:font>
   <w:font w:name="Segoe UI">
     <w:panose1 w:val="020B0502040204020203"/>
-    <w:charset w:val="CC"/>
+    <w:charset w:val="00"/>
     <w:family w:val="swiss"/>
+    <w:notTrueType/>
     <w:pitch w:val="variable"/>
-    <w:sig w:usb0="E4002EFF" w:usb1="C000E47F" w:usb2="00000009" w:usb3="00000000" w:csb0="000001FF" w:csb1="00000000"/>
+    <w:sig w:usb0="00000003" w:usb1="00000000" w:usb2="00000000" w:usb3="00000000" w:csb0="00000001" w:csb1="00000000"/>
   </w:font>
   <w:font w:name="Lucida Sans Unicode">
     <w:panose1 w:val="020B0602030504020204"/>
@@ -5145,6 +5566,7 @@
     <w:rsid w:val="009E5B35"/>
     <w:rsid w:val="00A60181"/>
     <w:rsid w:val="00A759A1"/>
+    <w:rsid w:val="00A96C02"/>
     <w:rsid w:val="00AD2390"/>
     <w:rsid w:val="00AE4720"/>
     <w:rsid w:val="00B33D78"/>
@@ -5891,7 +6313,7 @@
 </file>
 
 <file path=customXml/itemProps1.xml><?xml version="1.0" encoding="utf-8"?>
-<ds:datastoreItem xmlns:ds="http://schemas.openxmlformats.org/officeDocument/2006/customXml" ds:itemID="{4063CCE3-8C34-424D-9A53-E4D6706FDE38}">
+<ds:datastoreItem xmlns:ds="http://schemas.openxmlformats.org/officeDocument/2006/customXml" ds:itemID="{07931048-3EC4-4F4C-85B7-264B9ED40F70}">
   <ds:schemaRefs>
     <ds:schemaRef ds:uri="http://schemas.openxmlformats.org/officeDocument/2006/bibliography"/>
   </ds:schemaRefs>

</xml_diff>